<commit_message>
docs(): added cover page and fixed README typo
</commit_message>
<xml_diff>
--- a/Product Documents/Documentation/Final Documentation - User Guide.docx
+++ b/Product Documents/Documentation/Final Documentation - User Guide.docx
@@ -2,6 +2,312 @@
 <file path=word/document.xml><?xml version="1.0" encoding="utf-8"?>
 <w:document xmlns:mc="http://schemas.openxmlformats.org/markup-compatibility/2006" xmlns:o="urn:schemas-microsoft-com:office:office" xmlns:r="http://schemas.openxmlformats.org/officeDocument/2006/relationships" xmlns:m="http://schemas.openxmlformats.org/officeDocument/2006/math" xmlns:v="urn:schemas-microsoft-com:vml" xmlns:wp="http://schemas.openxmlformats.org/drawingml/2006/wordprocessingDrawing" xmlns:w10="urn:schemas-microsoft-com:office:word" xmlns:w="http://schemas.openxmlformats.org/wordprocessingml/2006/main" xmlns:wne="http://schemas.microsoft.com/office/word/2006/wordml" xmlns:sl="http://schemas.openxmlformats.org/schemaLibrary/2006/main" xmlns:a="http://schemas.openxmlformats.org/drawingml/2006/main" xmlns:pic="http://schemas.openxmlformats.org/drawingml/2006/picture" xmlns:c="http://schemas.openxmlformats.org/drawingml/2006/chart" xmlns:lc="http://schemas.openxmlformats.org/drawingml/2006/lockedCanvas" xmlns:dgm="http://schemas.openxmlformats.org/drawingml/2006/diagram" xmlns:wps="http://schemas.microsoft.com/office/word/2010/wordprocessingShape" xmlns:wpg="http://schemas.microsoft.com/office/word/2010/wordprocessingGroup" xmlns:w14="http://schemas.microsoft.com/office/word/2010/wordml" xmlns:w15="http://schemas.microsoft.com/office/word/2012/wordml" xmlns:w16="http://schemas.microsoft.com/office/word/2018/wordml" xmlns:w16cex="http://schemas.microsoft.com/office/word/2018/wordml/cex" xmlns:w16cid="http://schemas.microsoft.com/office/word/2016/wordml/cid" xmlns="http://schemas.microsoft.com/office/tasks/2019/documenttasks" xmlns:cr="http://schemas.microsoft.com/office/comments/2020/reactions">
   <w:body>
+    <w:p>
+      <w:pPr>
+        <w:widowControl w:val="0"/>
+        <w:spacing w:line="240" w:lineRule="auto"/>
+        <w:jc w:val="center"/>
+        <w:rPr>
+          <w:rFonts w:ascii="Calibri" w:cs="Calibri" w:eastAsia="Calibri" w:hAnsi="Calibri"/>
+          <w:b w:val="1"/>
+          <w:sz w:val="31.920000076293945"/>
+          <w:szCs w:val="31.920000076293945"/>
+        </w:rPr>
+      </w:pPr>
+      <w:r>
+        <w:rPr>
+          <w:rtl w:val="0"/>
+        </w:rPr>
+      </w:r>
+    </w:p>
+    <w:p>
+      <w:pPr>
+        <w:widowControl w:val="0"/>
+        <w:spacing w:line="240" w:lineRule="auto"/>
+        <w:jc w:val="center"/>
+        <w:rPr>
+          <w:rFonts w:ascii="Calibri" w:cs="Calibri" w:eastAsia="Calibri" w:hAnsi="Calibri"/>
+          <w:b w:val="1"/>
+          <w:sz w:val="31.920000076293945"/>
+          <w:szCs w:val="31.920000076293945"/>
+        </w:rPr>
+      </w:pPr>
+      <w:r>
+        <w:rPr>
+          <w:rtl w:val="0"/>
+        </w:rPr>
+      </w:r>
+    </w:p>
+    <w:p>
+      <w:pPr>
+        <w:widowControl w:val="0"/>
+        <w:spacing w:line="240" w:lineRule="auto"/>
+        <w:jc w:val="center"/>
+        <w:rPr>
+          <w:rFonts w:ascii="Calibri" w:cs="Calibri" w:eastAsia="Calibri" w:hAnsi="Calibri"/>
+          <w:b w:val="1"/>
+          <w:sz w:val="31.920000076293945"/>
+          <w:szCs w:val="31.920000076293945"/>
+        </w:rPr>
+      </w:pPr>
+      <w:r>
+        <w:rPr>
+          <w:rtl w:val="0"/>
+        </w:rPr>
+      </w:r>
+    </w:p>
+    <w:p>
+      <w:pPr>
+        <w:widowControl w:val="0"/>
+        <w:spacing w:line="240" w:lineRule="auto"/>
+        <w:jc w:val="center"/>
+        <w:rPr>
+          <w:rFonts w:ascii="Calibri" w:cs="Calibri" w:eastAsia="Calibri" w:hAnsi="Calibri"/>
+          <w:b w:val="1"/>
+          <w:sz w:val="31.920000076293945"/>
+          <w:szCs w:val="31.920000076293945"/>
+        </w:rPr>
+      </w:pPr>
+      <w:r>
+        <w:rPr>
+          <w:rtl w:val="0"/>
+        </w:rPr>
+      </w:r>
+    </w:p>
+    <w:p>
+      <w:pPr>
+        <w:widowControl w:val="0"/>
+        <w:spacing w:line="240" w:lineRule="auto"/>
+        <w:jc w:val="center"/>
+        <w:rPr>
+          <w:rFonts w:ascii="Calibri" w:cs="Calibri" w:eastAsia="Calibri" w:hAnsi="Calibri"/>
+          <w:b w:val="1"/>
+          <w:sz w:val="31.920000076293945"/>
+          <w:szCs w:val="31.920000076293945"/>
+        </w:rPr>
+      </w:pPr>
+      <w:r>
+        <w:rPr>
+          <w:rtl w:val="0"/>
+        </w:rPr>
+      </w:r>
+    </w:p>
+    <w:p>
+      <w:pPr>
+        <w:widowControl w:val="0"/>
+        <w:spacing w:line="240" w:lineRule="auto"/>
+        <w:jc w:val="center"/>
+        <w:rPr>
+          <w:rFonts w:ascii="Calibri" w:cs="Calibri" w:eastAsia="Calibri" w:hAnsi="Calibri"/>
+          <w:b w:val="1"/>
+          <w:sz w:val="31.920000076293945"/>
+          <w:szCs w:val="31.920000076293945"/>
+        </w:rPr>
+      </w:pPr>
+      <w:r>
+        <w:rPr>
+          <w:rtl w:val="0"/>
+        </w:rPr>
+      </w:r>
+    </w:p>
+    <w:p>
+      <w:pPr>
+        <w:widowControl w:val="0"/>
+        <w:spacing w:line="240" w:lineRule="auto"/>
+        <w:jc w:val="center"/>
+        <w:rPr>
+          <w:rFonts w:ascii="Calibri" w:cs="Calibri" w:eastAsia="Calibri" w:hAnsi="Calibri"/>
+          <w:b w:val="1"/>
+          <w:sz w:val="31.920000076293945"/>
+          <w:szCs w:val="31.920000076293945"/>
+        </w:rPr>
+      </w:pPr>
+      <w:r>
+        <w:rPr>
+          <w:rtl w:val="0"/>
+        </w:rPr>
+      </w:r>
+    </w:p>
+    <w:p>
+      <w:pPr>
+        <w:widowControl w:val="0"/>
+        <w:spacing w:line="240" w:lineRule="auto"/>
+        <w:jc w:val="center"/>
+        <w:rPr>
+          <w:rFonts w:ascii="Calibri" w:cs="Calibri" w:eastAsia="Calibri" w:hAnsi="Calibri"/>
+          <w:b w:val="1"/>
+          <w:sz w:val="31.920000076293945"/>
+          <w:szCs w:val="31.920000076293945"/>
+        </w:rPr>
+      </w:pPr>
+      <w:r>
+        <w:rPr>
+          <w:rtl w:val="0"/>
+        </w:rPr>
+      </w:r>
+    </w:p>
+    <w:p>
+      <w:pPr>
+        <w:widowControl w:val="0"/>
+        <w:spacing w:line="240" w:lineRule="auto"/>
+        <w:jc w:val="center"/>
+        <w:rPr>
+          <w:rFonts w:ascii="Times New Roman" w:cs="Times New Roman" w:eastAsia="Times New Roman" w:hAnsi="Times New Roman"/>
+          <w:b w:val="1"/>
+          <w:sz w:val="31.920000076293945"/>
+          <w:szCs w:val="31.920000076293945"/>
+        </w:rPr>
+      </w:pPr>
+      <w:r>
+        <w:rPr>
+          <w:rtl w:val="0"/>
+        </w:rPr>
+      </w:r>
+    </w:p>
+    <w:p>
+      <w:pPr>
+        <w:widowControl w:val="0"/>
+        <w:spacing w:line="240" w:lineRule="auto"/>
+        <w:jc w:val="center"/>
+        <w:rPr>
+          <w:rFonts w:ascii="Times New Roman" w:cs="Times New Roman" w:eastAsia="Times New Roman" w:hAnsi="Times New Roman"/>
+          <w:b w:val="1"/>
+          <w:sz w:val="31.920000076293945"/>
+          <w:szCs w:val="31.920000076293945"/>
+        </w:rPr>
+      </w:pPr>
+      <w:r>
+        <w:rPr>
+          <w:rtl w:val="0"/>
+        </w:rPr>
+      </w:r>
+    </w:p>
+    <w:p>
+      <w:pPr>
+        <w:widowControl w:val="0"/>
+        <w:spacing w:line="240" w:lineRule="auto"/>
+        <w:jc w:val="center"/>
+        <w:rPr>
+          <w:rFonts w:ascii="Times New Roman" w:cs="Times New Roman" w:eastAsia="Times New Roman" w:hAnsi="Times New Roman"/>
+          <w:b w:val="1"/>
+          <w:sz w:val="60"/>
+          <w:szCs w:val="60"/>
+        </w:rPr>
+      </w:pPr>
+      <w:r>
+        <w:rPr>
+          <w:rFonts w:ascii="Times New Roman" w:cs="Times New Roman" w:eastAsia="Times New Roman" w:hAnsi="Times New Roman"/>
+          <w:b w:val="1"/>
+          <w:sz w:val="60"/>
+          <w:szCs w:val="60"/>
+          <w:rtl w:val="0"/>
+        </w:rPr>
+        <w:t xml:space="preserve">Online Restaurant Ordering System</w:t>
+      </w:r>
+    </w:p>
+    <w:p>
+      <w:pPr>
+        <w:widowControl w:val="0"/>
+        <w:spacing w:line="240" w:lineRule="auto"/>
+        <w:jc w:val="center"/>
+        <w:rPr>
+          <w:rFonts w:ascii="Times New Roman" w:cs="Times New Roman" w:eastAsia="Times New Roman" w:hAnsi="Times New Roman"/>
+          <w:b w:val="1"/>
+          <w:sz w:val="60"/>
+          <w:szCs w:val="60"/>
+        </w:rPr>
+      </w:pPr>
+      <w:r>
+        <w:rPr>
+          <w:rtl w:val="0"/>
+        </w:rPr>
+      </w:r>
+    </w:p>
+    <w:p>
+      <w:pPr>
+        <w:widowControl w:val="0"/>
+        <w:spacing w:line="240" w:lineRule="auto"/>
+        <w:jc w:val="center"/>
+        <w:rPr>
+          <w:rFonts w:ascii="Times New Roman" w:cs="Times New Roman" w:eastAsia="Times New Roman" w:hAnsi="Times New Roman"/>
+          <w:b w:val="1"/>
+          <w:sz w:val="40"/>
+          <w:szCs w:val="40"/>
+        </w:rPr>
+      </w:pPr>
+      <w:r>
+        <w:rPr>
+          <w:rFonts w:ascii="Times New Roman" w:cs="Times New Roman" w:eastAsia="Times New Roman" w:hAnsi="Times New Roman"/>
+          <w:b w:val="1"/>
+          <w:sz w:val="40"/>
+          <w:szCs w:val="40"/>
+          <w:rtl w:val="0"/>
+        </w:rPr>
+        <w:t xml:space="preserve">Group 15</w:t>
+      </w:r>
+    </w:p>
+    <w:p>
+      <w:pPr>
+        <w:widowControl w:val="0"/>
+        <w:spacing w:line="240" w:lineRule="auto"/>
+        <w:jc w:val="center"/>
+        <w:rPr>
+          <w:rFonts w:ascii="Times New Roman" w:cs="Times New Roman" w:eastAsia="Times New Roman" w:hAnsi="Times New Roman"/>
+          <w:b w:val="1"/>
+          <w:sz w:val="40"/>
+          <w:szCs w:val="40"/>
+        </w:rPr>
+      </w:pPr>
+      <w:r>
+        <w:rPr>
+          <w:rtl w:val="0"/>
+        </w:rPr>
+      </w:r>
+    </w:p>
+    <w:p>
+      <w:pPr>
+        <w:widowControl w:val="0"/>
+        <w:spacing w:line="240" w:lineRule="auto"/>
+        <w:jc w:val="center"/>
+        <w:rPr>
+          <w:rFonts w:ascii="Times New Roman" w:cs="Times New Roman" w:eastAsia="Times New Roman" w:hAnsi="Times New Roman"/>
+          <w:b w:val="1"/>
+          <w:sz w:val="40"/>
+          <w:szCs w:val="40"/>
+        </w:rPr>
+      </w:pPr>
+      <w:r>
+        <w:rPr>
+          <w:rFonts w:ascii="Times New Roman" w:cs="Times New Roman" w:eastAsia="Times New Roman" w:hAnsi="Times New Roman"/>
+          <w:b w:val="1"/>
+          <w:sz w:val="40"/>
+          <w:szCs w:val="40"/>
+          <w:rtl w:val="0"/>
+        </w:rPr>
+        <w:t xml:space="preserve">UNC Charlotte</w:t>
+      </w:r>
+    </w:p>
+    <w:p>
+      <w:pPr>
+        <w:widowControl w:val="0"/>
+        <w:spacing w:line="240" w:lineRule="auto"/>
+        <w:jc w:val="center"/>
+        <w:rPr>
+          <w:rFonts w:ascii="Calibri" w:cs="Calibri" w:eastAsia="Calibri" w:hAnsi="Calibri"/>
+          <w:b w:val="1"/>
+          <w:sz w:val="31.920000076293945"/>
+          <w:szCs w:val="31.920000076293945"/>
+        </w:rPr>
+      </w:pPr>
+      <w:r>
+        <w:br w:type="page"/>
+      </w:r>
+      <w:r>
+        <w:rPr>
+          <w:rtl w:val="0"/>
+        </w:rPr>
+      </w:r>
+    </w:p>
     <w:p>
       <w:pPr>
         <w:widowControl w:val="0"/>
@@ -1712,12 +2018,12 @@
           <wp:inline distB="114300" distT="114300" distL="114300" distR="114300">
             <wp:extent cx="3318933" cy="1809733"/>
             <wp:effectExtent b="0" l="0" r="0" t="0"/>
-            <wp:docPr id="2" name="image4.png"/>
+            <wp:docPr id="2" name="image1.png"/>
             <a:graphic>
               <a:graphicData uri="http://schemas.openxmlformats.org/drawingml/2006/picture">
                 <pic:pic>
                   <pic:nvPicPr>
-                    <pic:cNvPr id="0" name="image4.png"/>
+                    <pic:cNvPr id="0" name="image1.png"/>
                     <pic:cNvPicPr preferRelativeResize="0"/>
                   </pic:nvPicPr>
                   <pic:blipFill>
@@ -3200,12 +3506,12 @@
           <wp:inline distB="114300" distT="114300" distL="114300" distR="114300">
             <wp:extent cx="5943600" cy="5613400"/>
             <wp:effectExtent b="0" l="0" r="0" t="0"/>
-            <wp:docPr id="8" name="image2.png"/>
+            <wp:docPr id="8" name="image6.png"/>
             <a:graphic>
               <a:graphicData uri="http://schemas.openxmlformats.org/drawingml/2006/picture">
                 <pic:pic>
                   <pic:nvPicPr>
-                    <pic:cNvPr id="0" name="image2.png"/>
+                    <pic:cNvPr id="0" name="image6.png"/>
                     <pic:cNvPicPr preferRelativeResize="0"/>
                   </pic:nvPicPr>
                   <pic:blipFill>
@@ -3273,12 +3579,12 @@
           <wp:inline distB="114300" distT="114300" distL="114300" distR="114300">
             <wp:extent cx="5943600" cy="5943600"/>
             <wp:effectExtent b="0" l="0" r="0" t="0"/>
-            <wp:docPr id="3" name="image3.png"/>
+            <wp:docPr id="3" name="image4.png"/>
             <a:graphic>
               <a:graphicData uri="http://schemas.openxmlformats.org/drawingml/2006/picture">
                 <pic:pic>
                   <pic:nvPicPr>
-                    <pic:cNvPr id="0" name="image3.png"/>
+                    <pic:cNvPr id="0" name="image4.png"/>
                     <pic:cNvPicPr preferRelativeResize="0"/>
                   </pic:nvPicPr>
                   <pic:blipFill>
@@ -3358,12 +3664,12 @@
           <wp:inline distB="114300" distT="114300" distL="114300" distR="114300">
             <wp:extent cx="5943600" cy="5321300"/>
             <wp:effectExtent b="0" l="0" r="0" t="0"/>
-            <wp:docPr id="1" name="image6.png"/>
+            <wp:docPr id="1" name="image2.png"/>
             <a:graphic>
               <a:graphicData uri="http://schemas.openxmlformats.org/drawingml/2006/picture">
                 <pic:pic>
                   <pic:nvPicPr>
-                    <pic:cNvPr id="0" name="image6.png"/>
+                    <pic:cNvPr id="0" name="image2.png"/>
                     <pic:cNvPicPr preferRelativeResize="0"/>
                   </pic:nvPicPr>
                   <pic:blipFill>
@@ -3474,12 +3780,12 @@
           <wp:inline distB="114300" distT="114300" distL="114300" distR="114300">
             <wp:extent cx="5943600" cy="5981700"/>
             <wp:effectExtent b="0" l="0" r="0" t="0"/>
-            <wp:docPr id="4" name="image1.png"/>
+            <wp:docPr id="4" name="image3.png"/>
             <a:graphic>
               <a:graphicData uri="http://schemas.openxmlformats.org/drawingml/2006/picture">
                 <pic:pic>
                   <pic:nvPicPr>
-                    <pic:cNvPr id="0" name="image1.png"/>
+                    <pic:cNvPr id="0" name="image3.png"/>
                     <pic:cNvPicPr preferRelativeResize="0"/>
                   </pic:nvPicPr>
                   <pic:blipFill>

</xml_diff>